<commit_message>
update doc and img
</commit_message>
<xml_diff>
--- a/实现说明.docx
+++ b/实现说明.docx
@@ -66,9 +66,6 @@
     <w:p>
       <w:pPr>
         <w:ind w:firstLine="482"/>
-        <w:rPr>
-          <w:rFonts w:hint="eastAsia"/>
-        </w:rPr>
       </w:pPr>
       <w:r>
         <w:rPr>
@@ -171,7 +168,7 @@
         <w:ind w:firstLine="480"/>
         <w:jc w:val="center"/>
         <w:rPr>
-          <w:rFonts w:ascii="宋体" w:eastAsia="宋体" w:hAnsi="宋体" w:hint="eastAsia"/>
+          <w:rFonts w:ascii="宋体" w:eastAsia="宋体" w:hAnsi="宋体"/>
         </w:rPr>
       </w:pPr>
       <w:r>
@@ -338,9 +335,6 @@
     <w:p>
       <w:pPr>
         <w:ind w:firstLine="480"/>
-        <w:rPr>
-          <w:rFonts w:hint="eastAsia"/>
-        </w:rPr>
       </w:pPr>
     </w:p>
     <w:p>
@@ -431,13 +425,7 @@
         <w:rPr>
           <w:rFonts w:hint="eastAsia"/>
         </w:rPr>
-        <w:t>2.1.</w:t>
-      </w:r>
-      <w:r>
-        <w:rPr>
-          <w:rFonts w:hint="eastAsia"/>
-        </w:rPr>
-        <w:t>3</w:t>
+        <w:t>2.1.3</w:t>
       </w:r>
       <w:r>
         <w:rPr>
@@ -449,9 +437,6 @@
     <w:p>
       <w:pPr>
         <w:ind w:firstLine="480"/>
-        <w:rPr>
-          <w:rFonts w:hint="eastAsia"/>
-        </w:rPr>
       </w:pPr>
       <w:r>
         <w:t>利用统计学</w:t>
@@ -488,9 +473,6 @@
       <w:pPr>
         <w:ind w:firstLine="480"/>
         <w:jc w:val="center"/>
-        <w:rPr>
-          <w:rFonts w:hint="eastAsia"/>
-        </w:rPr>
       </w:pPr>
       <w:r>
         <w:rPr>
@@ -537,9 +519,6 @@
       <w:pPr>
         <w:pStyle w:val="4"/>
         <w:ind w:firstLine="482"/>
-        <w:rPr>
-          <w:rFonts w:hint="eastAsia"/>
-        </w:rPr>
       </w:pPr>
       <w:r>
         <w:rPr>
@@ -566,9 +545,6 @@
     <w:p>
       <w:pPr>
         <w:ind w:firstLine="480"/>
-        <w:rPr>
-          <w:rFonts w:hint="eastAsia"/>
-        </w:rPr>
       </w:pPr>
       <w:r>
         <w:t>根据</w:t>
@@ -673,9 +649,6 @@
     <w:p>
       <w:pPr>
         <w:ind w:firstLine="480"/>
-        <w:rPr>
-          <w:rFonts w:hint="eastAsia"/>
-        </w:rPr>
       </w:pPr>
     </w:p>
     <w:p>
@@ -718,9 +691,6 @@
     <w:p>
       <w:pPr>
         <w:ind w:firstLine="480"/>
-        <w:rPr>
-          <w:rFonts w:hint="eastAsia"/>
-        </w:rPr>
       </w:pPr>
       <w:r>
         <w:rPr>
@@ -830,7 +800,7 @@
         <w:pStyle w:val="Standard"/>
         <w:ind w:firstLine="480"/>
         <w:rPr>
-          <w:rFonts w:ascii="宋体" w:eastAsia="宋体" w:hAnsi="宋体" w:hint="eastAsia"/>
+          <w:rFonts w:ascii="宋体" w:eastAsia="宋体" w:hAnsi="宋体"/>
         </w:rPr>
       </w:pPr>
       <w:r>
@@ -934,7 +904,7 @@
         <w:pStyle w:val="Standard"/>
         <w:ind w:firstLine="480"/>
         <w:rPr>
-          <w:rFonts w:ascii="宋体" w:eastAsia="宋体" w:hAnsi="宋体" w:hint="eastAsia"/>
+          <w:rFonts w:ascii="宋体" w:eastAsia="宋体" w:hAnsi="宋体"/>
         </w:rPr>
       </w:pPr>
       <w:r>
@@ -949,7 +919,7 @@
         <w:pStyle w:val="Standard"/>
         <w:ind w:firstLine="480"/>
         <w:rPr>
-          <w:rFonts w:ascii="宋体" w:eastAsia="宋体" w:hAnsi="宋体" w:hint="eastAsia"/>
+          <w:rFonts w:ascii="宋体" w:eastAsia="宋体" w:hAnsi="宋体"/>
         </w:rPr>
       </w:pPr>
       <w:r>
@@ -1297,19 +1267,11 @@
     <w:p>
       <w:pPr>
         <w:ind w:left="420" w:firstLineChars="25" w:firstLine="60"/>
-        <w:rPr>
-          <w:rFonts w:hint="eastAsia"/>
-        </w:rPr>
-      </w:pPr>
-      <w:bookmarkStart w:id="1" w:name="_GoBack"/>
-      <w:bookmarkEnd w:id="1"/>
+      </w:pPr>
     </w:p>
     <w:p>
       <w:pPr>
         <w:ind w:left="420" w:firstLineChars="25" w:firstLine="60"/>
-        <w:rPr>
-          <w:rFonts w:hint="eastAsia"/>
-        </w:rPr>
       </w:pPr>
       <w:r>
         <w:rPr>
@@ -1512,7 +1474,424 @@
         <w:t xml:space="preserve"> </w:t>
       </w:r>
     </w:p>
+    <w:p>
+      <w:pPr>
+        <w:widowControl/>
+        <w:shd w:val="clear" w:color="auto" w:fill="FFFFFF"/>
+        <w:tabs>
+          <w:tab w:val="left" w:pos="916"/>
+          <w:tab w:val="left" w:pos="1832"/>
+          <w:tab w:val="left" w:pos="2748"/>
+          <w:tab w:val="left" w:pos="3664"/>
+          <w:tab w:val="left" w:pos="4580"/>
+          <w:tab w:val="left" w:pos="5496"/>
+          <w:tab w:val="left" w:pos="6412"/>
+          <w:tab w:val="left" w:pos="7328"/>
+          <w:tab w:val="left" w:pos="8244"/>
+          <w:tab w:val="left" w:pos="9160"/>
+          <w:tab w:val="left" w:pos="10076"/>
+          <w:tab w:val="left" w:pos="10992"/>
+          <w:tab w:val="left" w:pos="11908"/>
+          <w:tab w:val="left" w:pos="12824"/>
+          <w:tab w:val="left" w:pos="13740"/>
+          <w:tab w:val="left" w:pos="14656"/>
+        </w:tabs>
+        <w:ind w:firstLine="480"/>
+        <w:jc w:val="left"/>
+        <w:rPr>
+          <w:rFonts w:ascii="宋体" w:hAnsi="宋体"/>
+          <w:szCs w:val="24"/>
+        </w:rPr>
+      </w:pPr>
+    </w:p>
+    <w:p>
+      <w:pPr>
+        <w:widowControl/>
+        <w:shd w:val="clear" w:color="auto" w:fill="FFFFFF"/>
+        <w:tabs>
+          <w:tab w:val="left" w:pos="916"/>
+          <w:tab w:val="left" w:pos="1832"/>
+          <w:tab w:val="left" w:pos="2748"/>
+          <w:tab w:val="left" w:pos="3664"/>
+          <w:tab w:val="left" w:pos="4580"/>
+          <w:tab w:val="left" w:pos="5496"/>
+          <w:tab w:val="left" w:pos="6412"/>
+          <w:tab w:val="left" w:pos="7328"/>
+          <w:tab w:val="left" w:pos="8244"/>
+          <w:tab w:val="left" w:pos="9160"/>
+          <w:tab w:val="left" w:pos="10076"/>
+          <w:tab w:val="left" w:pos="10992"/>
+          <w:tab w:val="left" w:pos="11908"/>
+          <w:tab w:val="left" w:pos="12824"/>
+          <w:tab w:val="left" w:pos="13740"/>
+          <w:tab w:val="left" w:pos="14656"/>
+        </w:tabs>
+        <w:ind w:firstLine="480"/>
+        <w:jc w:val="left"/>
+        <w:rPr>
+          <w:rFonts w:ascii="宋体" w:hAnsi="宋体"/>
+          <w:szCs w:val="24"/>
+        </w:rPr>
+      </w:pPr>
+      <w:r>
+        <w:rPr>
+          <w:noProof/>
+        </w:rPr>
+        <w:lastRenderedPageBreak/>
+        <w:drawing>
+          <wp:inline distT="0" distB="0" distL="0" distR="0" wp14:anchorId="52E3C1A2" wp14:editId="0E35287C">
+            <wp:extent cx="4161740" cy="1731470"/>
+            <wp:effectExtent l="0" t="0" r="0" b="2540"/>
+            <wp:docPr id="10" name="图片 10"/>
+            <wp:cNvGraphicFramePr>
+              <a:graphicFrameLocks xmlns:a="http://schemas.openxmlformats.org/drawingml/2006/main" noChangeAspect="1"/>
+            </wp:cNvGraphicFramePr>
+            <a:graphic xmlns:a="http://schemas.openxmlformats.org/drawingml/2006/main">
+              <a:graphicData uri="http://schemas.openxmlformats.org/drawingml/2006/picture">
+                <pic:pic xmlns:pic="http://schemas.openxmlformats.org/drawingml/2006/picture">
+                  <pic:nvPicPr>
+                    <pic:cNvPr id="1" name=""/>
+                    <pic:cNvPicPr/>
+                  </pic:nvPicPr>
+                  <pic:blipFill>
+                    <a:blip r:embed="rId20"/>
+                    <a:stretch>
+                      <a:fillRect/>
+                    </a:stretch>
+                  </pic:blipFill>
+                  <pic:spPr>
+                    <a:xfrm>
+                      <a:off x="0" y="0"/>
+                      <a:ext cx="4173768" cy="1736474"/>
+                    </a:xfrm>
+                    <a:prstGeom prst="rect">
+                      <a:avLst/>
+                    </a:prstGeom>
+                  </pic:spPr>
+                </pic:pic>
+              </a:graphicData>
+            </a:graphic>
+          </wp:inline>
+        </w:drawing>
+      </w:r>
+    </w:p>
+    <w:p>
+      <w:pPr>
+        <w:widowControl/>
+        <w:shd w:val="clear" w:color="auto" w:fill="FFFFFF"/>
+        <w:tabs>
+          <w:tab w:val="left" w:pos="916"/>
+          <w:tab w:val="left" w:pos="1832"/>
+          <w:tab w:val="left" w:pos="2748"/>
+          <w:tab w:val="left" w:pos="3664"/>
+          <w:tab w:val="left" w:pos="4580"/>
+          <w:tab w:val="left" w:pos="5496"/>
+          <w:tab w:val="left" w:pos="6412"/>
+          <w:tab w:val="left" w:pos="7328"/>
+          <w:tab w:val="left" w:pos="8244"/>
+          <w:tab w:val="left" w:pos="9160"/>
+          <w:tab w:val="left" w:pos="10076"/>
+          <w:tab w:val="left" w:pos="10992"/>
+          <w:tab w:val="left" w:pos="11908"/>
+          <w:tab w:val="left" w:pos="12824"/>
+          <w:tab w:val="left" w:pos="13740"/>
+          <w:tab w:val="left" w:pos="14656"/>
+        </w:tabs>
+        <w:ind w:firstLine="480"/>
+        <w:jc w:val="left"/>
+        <w:rPr>
+          <w:rFonts w:ascii="宋体" w:hAnsi="宋体"/>
+          <w:szCs w:val="24"/>
+        </w:rPr>
+      </w:pPr>
+    </w:p>
+    <w:p>
+      <w:pPr>
+        <w:widowControl/>
+        <w:shd w:val="clear" w:color="auto" w:fill="FFFFFF"/>
+        <w:tabs>
+          <w:tab w:val="left" w:pos="916"/>
+          <w:tab w:val="left" w:pos="1832"/>
+          <w:tab w:val="left" w:pos="2748"/>
+          <w:tab w:val="left" w:pos="3664"/>
+          <w:tab w:val="left" w:pos="4580"/>
+          <w:tab w:val="left" w:pos="5496"/>
+          <w:tab w:val="left" w:pos="6412"/>
+          <w:tab w:val="left" w:pos="7328"/>
+          <w:tab w:val="left" w:pos="8244"/>
+          <w:tab w:val="left" w:pos="9160"/>
+          <w:tab w:val="left" w:pos="10076"/>
+          <w:tab w:val="left" w:pos="10992"/>
+          <w:tab w:val="left" w:pos="11908"/>
+          <w:tab w:val="left" w:pos="12824"/>
+          <w:tab w:val="left" w:pos="13740"/>
+          <w:tab w:val="left" w:pos="14656"/>
+        </w:tabs>
+        <w:ind w:firstLine="480"/>
+        <w:jc w:val="left"/>
+        <w:rPr>
+          <w:rFonts w:ascii="宋体" w:hAnsi="宋体" w:hint="eastAsia"/>
+          <w:szCs w:val="24"/>
+        </w:rPr>
+      </w:pPr>
+    </w:p>
+    <w:p>
+      <w:pPr>
+        <w:widowControl/>
+        <w:shd w:val="clear" w:color="auto" w:fill="FFFFFF"/>
+        <w:tabs>
+          <w:tab w:val="left" w:pos="916"/>
+          <w:tab w:val="left" w:pos="1832"/>
+          <w:tab w:val="left" w:pos="2748"/>
+          <w:tab w:val="left" w:pos="3664"/>
+          <w:tab w:val="left" w:pos="4580"/>
+          <w:tab w:val="left" w:pos="5496"/>
+          <w:tab w:val="left" w:pos="6412"/>
+          <w:tab w:val="left" w:pos="7328"/>
+          <w:tab w:val="left" w:pos="8244"/>
+          <w:tab w:val="left" w:pos="9160"/>
+          <w:tab w:val="left" w:pos="10076"/>
+          <w:tab w:val="left" w:pos="10992"/>
+          <w:tab w:val="left" w:pos="11908"/>
+          <w:tab w:val="left" w:pos="12824"/>
+          <w:tab w:val="left" w:pos="13740"/>
+          <w:tab w:val="left" w:pos="14656"/>
+        </w:tabs>
+        <w:ind w:firstLineChars="0" w:firstLine="0"/>
+        <w:jc w:val="left"/>
+        <w:rPr>
+          <w:rFonts w:ascii="宋体" w:hAnsi="宋体"/>
+          <w:szCs w:val="24"/>
+        </w:rPr>
+      </w:pPr>
+      <w:hyperlink r:id="rId21" w:history="1">
+        <w:r>
+          <w:rPr>
+            <w:rStyle w:val="af"/>
+            <w:rFonts w:ascii="宋体" w:hAnsi="宋体"/>
+            <w:szCs w:val="24"/>
+          </w:rPr>
+          <w:t>https://github.com/JiahuiYu/generative_inpainting</w:t>
+        </w:r>
+      </w:hyperlink>
+      <w:r>
+        <w:rPr>
+          <w:rFonts w:ascii="宋体" w:hAnsi="宋体"/>
+          <w:szCs w:val="24"/>
+        </w:rPr>
+        <w:t xml:space="preserve"> </w:t>
+      </w:r>
+    </w:p>
+    <w:p>
+      <w:pPr>
+        <w:widowControl/>
+        <w:shd w:val="clear" w:color="auto" w:fill="FFFFFF"/>
+        <w:tabs>
+          <w:tab w:val="left" w:pos="916"/>
+          <w:tab w:val="left" w:pos="1832"/>
+          <w:tab w:val="left" w:pos="2748"/>
+          <w:tab w:val="left" w:pos="3664"/>
+          <w:tab w:val="left" w:pos="4580"/>
+          <w:tab w:val="left" w:pos="5496"/>
+          <w:tab w:val="left" w:pos="6412"/>
+          <w:tab w:val="left" w:pos="7328"/>
+          <w:tab w:val="left" w:pos="8244"/>
+          <w:tab w:val="left" w:pos="9160"/>
+          <w:tab w:val="left" w:pos="10076"/>
+          <w:tab w:val="left" w:pos="10992"/>
+          <w:tab w:val="left" w:pos="11908"/>
+          <w:tab w:val="left" w:pos="12824"/>
+          <w:tab w:val="left" w:pos="13740"/>
+          <w:tab w:val="left" w:pos="14656"/>
+        </w:tabs>
+        <w:ind w:firstLineChars="0" w:firstLine="0"/>
+        <w:jc w:val="left"/>
+        <w:rPr>
+          <w:rFonts w:ascii="宋体" w:hAnsi="宋体"/>
+          <w:szCs w:val="24"/>
+        </w:rPr>
+      </w:pPr>
+    </w:p>
+    <w:p>
+      <w:pPr>
+        <w:widowControl/>
+        <w:shd w:val="clear" w:color="auto" w:fill="FFFFFF"/>
+        <w:tabs>
+          <w:tab w:val="left" w:pos="916"/>
+          <w:tab w:val="left" w:pos="1832"/>
+          <w:tab w:val="left" w:pos="2748"/>
+          <w:tab w:val="left" w:pos="3664"/>
+          <w:tab w:val="left" w:pos="4580"/>
+          <w:tab w:val="left" w:pos="5496"/>
+          <w:tab w:val="left" w:pos="6412"/>
+          <w:tab w:val="left" w:pos="7328"/>
+          <w:tab w:val="left" w:pos="8244"/>
+          <w:tab w:val="left" w:pos="9160"/>
+          <w:tab w:val="left" w:pos="10076"/>
+          <w:tab w:val="left" w:pos="10992"/>
+          <w:tab w:val="left" w:pos="11908"/>
+          <w:tab w:val="left" w:pos="12824"/>
+          <w:tab w:val="left" w:pos="13740"/>
+          <w:tab w:val="left" w:pos="14656"/>
+        </w:tabs>
+        <w:ind w:firstLineChars="0" w:firstLine="0"/>
+        <w:jc w:val="left"/>
+        <w:rPr>
+          <w:rFonts w:ascii="宋体" w:hAnsi="宋体"/>
+          <w:szCs w:val="24"/>
+        </w:rPr>
+      </w:pPr>
+      <w:r>
+        <w:rPr>
+          <w:rFonts w:ascii="宋体" w:hAnsi="宋体" w:hint="eastAsia"/>
+          <w:szCs w:val="24"/>
+        </w:rPr>
+        <w:t>生成式对抗网络</w:t>
+      </w:r>
+    </w:p>
+    <w:p>
+      <w:pPr>
+        <w:widowControl/>
+        <w:shd w:val="clear" w:color="auto" w:fill="FFFFFF"/>
+        <w:tabs>
+          <w:tab w:val="left" w:pos="916"/>
+          <w:tab w:val="left" w:pos="1832"/>
+          <w:tab w:val="left" w:pos="2748"/>
+          <w:tab w:val="left" w:pos="3664"/>
+          <w:tab w:val="left" w:pos="4580"/>
+          <w:tab w:val="left" w:pos="5496"/>
+          <w:tab w:val="left" w:pos="6412"/>
+          <w:tab w:val="left" w:pos="7328"/>
+          <w:tab w:val="left" w:pos="8244"/>
+          <w:tab w:val="left" w:pos="9160"/>
+          <w:tab w:val="left" w:pos="10076"/>
+          <w:tab w:val="left" w:pos="10992"/>
+          <w:tab w:val="left" w:pos="11908"/>
+          <w:tab w:val="left" w:pos="12824"/>
+          <w:tab w:val="left" w:pos="13740"/>
+          <w:tab w:val="left" w:pos="14656"/>
+        </w:tabs>
+        <w:ind w:firstLineChars="0" w:firstLine="0"/>
+        <w:jc w:val="left"/>
+        <w:rPr>
+          <w:rFonts w:ascii="宋体" w:hAnsi="宋体"/>
+          <w:szCs w:val="24"/>
+        </w:rPr>
+      </w:pPr>
+    </w:p>
+    <w:p>
+      <w:pPr>
+        <w:widowControl/>
+        <w:shd w:val="clear" w:color="auto" w:fill="FFFFFF"/>
+        <w:tabs>
+          <w:tab w:val="left" w:pos="916"/>
+          <w:tab w:val="left" w:pos="1832"/>
+          <w:tab w:val="left" w:pos="2748"/>
+          <w:tab w:val="left" w:pos="3664"/>
+          <w:tab w:val="left" w:pos="4580"/>
+          <w:tab w:val="left" w:pos="5496"/>
+          <w:tab w:val="left" w:pos="6412"/>
+          <w:tab w:val="left" w:pos="7328"/>
+          <w:tab w:val="left" w:pos="8244"/>
+          <w:tab w:val="left" w:pos="9160"/>
+          <w:tab w:val="left" w:pos="10076"/>
+          <w:tab w:val="left" w:pos="10992"/>
+          <w:tab w:val="left" w:pos="11908"/>
+          <w:tab w:val="left" w:pos="12824"/>
+          <w:tab w:val="left" w:pos="13740"/>
+          <w:tab w:val="left" w:pos="14656"/>
+        </w:tabs>
+        <w:ind w:firstLineChars="0" w:firstLine="0"/>
+        <w:jc w:val="left"/>
+        <w:rPr>
+          <w:rFonts w:ascii="宋体" w:hAnsi="宋体"/>
+          <w:szCs w:val="24"/>
+        </w:rPr>
+      </w:pPr>
+      <w:r>
+        <w:rPr>
+          <w:rFonts w:ascii="宋体" w:hAnsi="宋体" w:hint="eastAsia"/>
+          <w:szCs w:val="24"/>
+        </w:rPr>
+        <w:t>利用周围图像特征作为参考，更好预测</w:t>
+      </w:r>
+    </w:p>
+    <w:p>
+      <w:pPr>
+        <w:widowControl/>
+        <w:shd w:val="clear" w:color="auto" w:fill="FFFFFF"/>
+        <w:tabs>
+          <w:tab w:val="left" w:pos="916"/>
+          <w:tab w:val="left" w:pos="1832"/>
+          <w:tab w:val="left" w:pos="2748"/>
+          <w:tab w:val="left" w:pos="3664"/>
+          <w:tab w:val="left" w:pos="4580"/>
+          <w:tab w:val="left" w:pos="5496"/>
+          <w:tab w:val="left" w:pos="6412"/>
+          <w:tab w:val="left" w:pos="7328"/>
+          <w:tab w:val="left" w:pos="8244"/>
+          <w:tab w:val="left" w:pos="9160"/>
+          <w:tab w:val="left" w:pos="10076"/>
+          <w:tab w:val="left" w:pos="10992"/>
+          <w:tab w:val="left" w:pos="11908"/>
+          <w:tab w:val="left" w:pos="12824"/>
+          <w:tab w:val="left" w:pos="13740"/>
+          <w:tab w:val="left" w:pos="14656"/>
+        </w:tabs>
+        <w:ind w:firstLineChars="0" w:firstLine="0"/>
+        <w:jc w:val="left"/>
+        <w:rPr>
+          <w:rFonts w:ascii="宋体" w:hAnsi="宋体"/>
+          <w:szCs w:val="24"/>
+        </w:rPr>
+      </w:pPr>
+    </w:p>
+    <w:p>
+      <w:pPr>
+        <w:widowControl/>
+        <w:shd w:val="clear" w:color="auto" w:fill="FFFFFF"/>
+        <w:tabs>
+          <w:tab w:val="left" w:pos="916"/>
+          <w:tab w:val="left" w:pos="1832"/>
+          <w:tab w:val="left" w:pos="2748"/>
+          <w:tab w:val="left" w:pos="3664"/>
+          <w:tab w:val="left" w:pos="4580"/>
+          <w:tab w:val="left" w:pos="5496"/>
+          <w:tab w:val="left" w:pos="6412"/>
+          <w:tab w:val="left" w:pos="7328"/>
+          <w:tab w:val="left" w:pos="8244"/>
+          <w:tab w:val="left" w:pos="9160"/>
+          <w:tab w:val="left" w:pos="10076"/>
+          <w:tab w:val="left" w:pos="10992"/>
+          <w:tab w:val="left" w:pos="11908"/>
+          <w:tab w:val="left" w:pos="12824"/>
+          <w:tab w:val="left" w:pos="13740"/>
+          <w:tab w:val="left" w:pos="14656"/>
+        </w:tabs>
+        <w:ind w:firstLineChars="0" w:firstLine="0"/>
+        <w:jc w:val="left"/>
+        <w:rPr>
+          <w:rFonts w:ascii="宋体" w:hAnsi="宋体" w:hint="eastAsia"/>
+          <w:szCs w:val="24"/>
+        </w:rPr>
+      </w:pPr>
+      <w:r>
+        <w:rPr>
+          <w:rFonts w:ascii="宋体" w:hAnsi="宋体" w:hint="eastAsia"/>
+          <w:szCs w:val="24"/>
+        </w:rPr>
+        <w:t>粗略到细化的网络</w:t>
+      </w:r>
+      <w:bookmarkStart w:id="1" w:name="_GoBack"/>
+      <w:bookmarkEnd w:id="1"/>
+    </w:p>
     <w:sectPr>
+      <w:headerReference w:type="even" r:id="rId22"/>
+      <w:headerReference w:type="default" r:id="rId23"/>
+      <w:footerReference w:type="even" r:id="rId24"/>
+      <w:footerReference w:type="default" r:id="rId25"/>
+      <w:headerReference w:type="first" r:id="rId26"/>
+      <w:footerReference w:type="first" r:id="rId27"/>
       <w:pgSz w:w="11906" w:h="16838"/>
       <w:pgMar w:top="1440" w:right="1800" w:bottom="1440" w:left="1800" w:header="851" w:footer="992" w:gutter="0"/>
       <w:cols w:space="425"/>
@@ -1547,6 +1926,39 @@
 </w:endnotes>
 </file>
 
+<file path=word/footer1.xml><?xml version="1.0" encoding="utf-8"?>
+<w:ftr xmlns:wpc="http://schemas.microsoft.com/office/word/2010/wordprocessingCanvas" xmlns:cx="http://schemas.microsoft.com/office/drawing/2014/chartex" xmlns:cx1="http://schemas.microsoft.com/office/drawing/2015/9/8/chartex" xmlns:cx2="http://schemas.microsoft.com/office/drawing/2015/10/21/chartex" xmlns:cx3="http://schemas.microsoft.com/office/drawing/2016/5/9/chartex" xmlns:cx4="http://schemas.microsoft.com/office/drawing/2016/5/10/chartex" xmlns:cx5="http://schemas.microsoft.com/office/drawing/2016/5/11/chartex" xmlns:cx6="http://schemas.microsoft.com/office/drawing/2016/5/12/chartex" xmlns:cx7="http://schemas.microsoft.com/office/drawing/2016/5/13/chartex" xmlns:cx8="http://schemas.microsoft.com/office/drawing/2016/5/14/chartex" xmlns:mc="http://schemas.openxmlformats.org/markup-compatibility/2006" xmlns:aink="http://schemas.microsoft.com/office/drawing/2016/ink" xmlns:am3d="http://schemas.microsoft.com/office/drawing/2017/model3d" xmlns:o="urn:schemas-microsoft-com:office:office" xmlns:r="http://schemas.openxmlformats.org/officeDocument/2006/relationships" xmlns:m="http://schemas.openxmlformats.org/officeDocument/2006/math" xmlns:v="urn:schemas-microsoft-com:vml" xmlns:wp14="http://schemas.microsoft.com/office/word/2010/wordprocessingDrawing" xmlns:wp="http://schemas.openxmlformats.org/drawingml/2006/wordprocessingDrawing" xmlns:w10="urn:schemas-microsoft-com:office:word" xmlns:w="http://schemas.openxmlformats.org/wordprocessingml/2006/main" xmlns:w14="http://schemas.microsoft.com/office/word/2010/wordml" xmlns:w15="http://schemas.microsoft.com/office/word/2012/wordml" xmlns:w16cid="http://schemas.microsoft.com/office/word/2016/wordml/cid" xmlns:w16se="http://schemas.microsoft.com/office/word/2015/wordml/symex" xmlns:wpg="http://schemas.microsoft.com/office/word/2010/wordprocessingGroup" xmlns:wpi="http://schemas.microsoft.com/office/word/2010/wordprocessingInk" xmlns:wne="http://schemas.microsoft.com/office/word/2006/wordml" xmlns:wps="http://schemas.microsoft.com/office/word/2010/wordprocessingShape" mc:Ignorable="w14 w15 w16se w16cid wp14">
+  <w:p>
+    <w:pPr>
+      <w:pStyle w:val="a7"/>
+      <w:ind w:firstLine="360"/>
+    </w:pPr>
+  </w:p>
+</w:ftr>
+</file>
+
+<file path=word/footer2.xml><?xml version="1.0" encoding="utf-8"?>
+<w:ftr xmlns:wpc="http://schemas.microsoft.com/office/word/2010/wordprocessingCanvas" xmlns:cx="http://schemas.microsoft.com/office/drawing/2014/chartex" xmlns:cx1="http://schemas.microsoft.com/office/drawing/2015/9/8/chartex" xmlns:cx2="http://schemas.microsoft.com/office/drawing/2015/10/21/chartex" xmlns:cx3="http://schemas.microsoft.com/office/drawing/2016/5/9/chartex" xmlns:cx4="http://schemas.microsoft.com/office/drawing/2016/5/10/chartex" xmlns:cx5="http://schemas.microsoft.com/office/drawing/2016/5/11/chartex" xmlns:cx6="http://schemas.microsoft.com/office/drawing/2016/5/12/chartex" xmlns:cx7="http://schemas.microsoft.com/office/drawing/2016/5/13/chartex" xmlns:cx8="http://schemas.microsoft.com/office/drawing/2016/5/14/chartex" xmlns:mc="http://schemas.openxmlformats.org/markup-compatibility/2006" xmlns:aink="http://schemas.microsoft.com/office/drawing/2016/ink" xmlns:am3d="http://schemas.microsoft.com/office/drawing/2017/model3d" xmlns:o="urn:schemas-microsoft-com:office:office" xmlns:r="http://schemas.openxmlformats.org/officeDocument/2006/relationships" xmlns:m="http://schemas.openxmlformats.org/officeDocument/2006/math" xmlns:v="urn:schemas-microsoft-com:vml" xmlns:wp14="http://schemas.microsoft.com/office/word/2010/wordprocessingDrawing" xmlns:wp="http://schemas.openxmlformats.org/drawingml/2006/wordprocessingDrawing" xmlns:w10="urn:schemas-microsoft-com:office:word" xmlns:w="http://schemas.openxmlformats.org/wordprocessingml/2006/main" xmlns:w14="http://schemas.microsoft.com/office/word/2010/wordml" xmlns:w15="http://schemas.microsoft.com/office/word/2012/wordml" xmlns:w16cid="http://schemas.microsoft.com/office/word/2016/wordml/cid" xmlns:w16se="http://schemas.microsoft.com/office/word/2015/wordml/symex" xmlns:wpg="http://schemas.microsoft.com/office/word/2010/wordprocessingGroup" xmlns:wpi="http://schemas.microsoft.com/office/word/2010/wordprocessingInk" xmlns:wne="http://schemas.microsoft.com/office/word/2006/wordml" xmlns:wps="http://schemas.microsoft.com/office/word/2010/wordprocessingShape" mc:Ignorable="w14 w15 w16se w16cid wp14">
+  <w:p>
+    <w:pPr>
+      <w:pStyle w:val="a7"/>
+      <w:ind w:firstLine="360"/>
+    </w:pPr>
+  </w:p>
+</w:ftr>
+</file>
+
+<file path=word/footer3.xml><?xml version="1.0" encoding="utf-8"?>
+<w:ftr xmlns:wpc="http://schemas.microsoft.com/office/word/2010/wordprocessingCanvas" xmlns:cx="http://schemas.microsoft.com/office/drawing/2014/chartex" xmlns:cx1="http://schemas.microsoft.com/office/drawing/2015/9/8/chartex" xmlns:cx2="http://schemas.microsoft.com/office/drawing/2015/10/21/chartex" xmlns:cx3="http://schemas.microsoft.com/office/drawing/2016/5/9/chartex" xmlns:cx4="http://schemas.microsoft.com/office/drawing/2016/5/10/chartex" xmlns:cx5="http://schemas.microsoft.com/office/drawing/2016/5/11/chartex" xmlns:cx6="http://schemas.microsoft.com/office/drawing/2016/5/12/chartex" xmlns:cx7="http://schemas.microsoft.com/office/drawing/2016/5/13/chartex" xmlns:cx8="http://schemas.microsoft.com/office/drawing/2016/5/14/chartex" xmlns:mc="http://schemas.openxmlformats.org/markup-compatibility/2006" xmlns:aink="http://schemas.microsoft.com/office/drawing/2016/ink" xmlns:am3d="http://schemas.microsoft.com/office/drawing/2017/model3d" xmlns:o="urn:schemas-microsoft-com:office:office" xmlns:r="http://schemas.openxmlformats.org/officeDocument/2006/relationships" xmlns:m="http://schemas.openxmlformats.org/officeDocument/2006/math" xmlns:v="urn:schemas-microsoft-com:vml" xmlns:wp14="http://schemas.microsoft.com/office/word/2010/wordprocessingDrawing" xmlns:wp="http://schemas.openxmlformats.org/drawingml/2006/wordprocessingDrawing" xmlns:w10="urn:schemas-microsoft-com:office:word" xmlns:w="http://schemas.openxmlformats.org/wordprocessingml/2006/main" xmlns:w14="http://schemas.microsoft.com/office/word/2010/wordml" xmlns:w15="http://schemas.microsoft.com/office/word/2012/wordml" xmlns:w16cid="http://schemas.microsoft.com/office/word/2016/wordml/cid" xmlns:w16se="http://schemas.microsoft.com/office/word/2015/wordml/symex" xmlns:wpg="http://schemas.microsoft.com/office/word/2010/wordprocessingGroup" xmlns:wpi="http://schemas.microsoft.com/office/word/2010/wordprocessingInk" xmlns:wne="http://schemas.microsoft.com/office/word/2006/wordml" xmlns:wps="http://schemas.microsoft.com/office/word/2010/wordprocessingShape" mc:Ignorable="w14 w15 w16se w16cid wp14">
+  <w:p>
+    <w:pPr>
+      <w:pStyle w:val="a7"/>
+      <w:ind w:firstLine="360"/>
+    </w:pPr>
+  </w:p>
+</w:ftr>
+</file>
+
 <file path=word/footnotes.xml><?xml version="1.0" encoding="utf-8"?>
 <w:footnotes xmlns:wpc="http://schemas.microsoft.com/office/word/2010/wordprocessingCanvas" xmlns:cx="http://schemas.microsoft.com/office/drawing/2014/chartex" xmlns:cx1="http://schemas.microsoft.com/office/drawing/2015/9/8/chartex" xmlns:cx2="http://schemas.microsoft.com/office/drawing/2015/10/21/chartex" xmlns:cx3="http://schemas.microsoft.com/office/drawing/2016/5/9/chartex" xmlns:cx4="http://schemas.microsoft.com/office/drawing/2016/5/10/chartex" xmlns:cx5="http://schemas.microsoft.com/office/drawing/2016/5/11/chartex" xmlns:cx6="http://schemas.microsoft.com/office/drawing/2016/5/12/chartex" xmlns:cx7="http://schemas.microsoft.com/office/drawing/2016/5/13/chartex" xmlns:cx8="http://schemas.microsoft.com/office/drawing/2016/5/14/chartex" xmlns:mc="http://schemas.openxmlformats.org/markup-compatibility/2006" xmlns:aink="http://schemas.microsoft.com/office/drawing/2016/ink" xmlns:am3d="http://schemas.microsoft.com/office/drawing/2017/model3d" xmlns:o="urn:schemas-microsoft-com:office:office" xmlns:r="http://schemas.openxmlformats.org/officeDocument/2006/relationships" xmlns:m="http://schemas.openxmlformats.org/officeDocument/2006/math" xmlns:v="urn:schemas-microsoft-com:vml" xmlns:wp14="http://schemas.microsoft.com/office/word/2010/wordprocessingDrawing" xmlns:wp="http://schemas.openxmlformats.org/drawingml/2006/wordprocessingDrawing" xmlns:w10="urn:schemas-microsoft-com:office:word" xmlns:w="http://schemas.openxmlformats.org/wordprocessingml/2006/main" xmlns:w14="http://schemas.microsoft.com/office/word/2010/wordml" xmlns:w15="http://schemas.microsoft.com/office/word/2012/wordml" xmlns:w16cid="http://schemas.microsoft.com/office/word/2016/wordml/cid" xmlns:w16se="http://schemas.microsoft.com/office/word/2015/wordml/symex" xmlns:wpg="http://schemas.microsoft.com/office/word/2010/wordprocessingGroup" xmlns:wpi="http://schemas.microsoft.com/office/word/2010/wordprocessingInk" xmlns:wne="http://schemas.microsoft.com/office/word/2006/wordml" xmlns:wps="http://schemas.microsoft.com/office/word/2010/wordprocessingShape" mc:Ignorable="w14 w15 w16se w16cid wp14">
   <w:footnote w:type="separator" w:id="-1">
@@ -1570,6 +1982,39 @@
     </w:p>
   </w:footnote>
 </w:footnotes>
+</file>
+
+<file path=word/header1.xml><?xml version="1.0" encoding="utf-8"?>
+<w:hdr xmlns:wpc="http://schemas.microsoft.com/office/word/2010/wordprocessingCanvas" xmlns:cx="http://schemas.microsoft.com/office/drawing/2014/chartex" xmlns:cx1="http://schemas.microsoft.com/office/drawing/2015/9/8/chartex" xmlns:cx2="http://schemas.microsoft.com/office/drawing/2015/10/21/chartex" xmlns:cx3="http://schemas.microsoft.com/office/drawing/2016/5/9/chartex" xmlns:cx4="http://schemas.microsoft.com/office/drawing/2016/5/10/chartex" xmlns:cx5="http://schemas.microsoft.com/office/drawing/2016/5/11/chartex" xmlns:cx6="http://schemas.microsoft.com/office/drawing/2016/5/12/chartex" xmlns:cx7="http://schemas.microsoft.com/office/drawing/2016/5/13/chartex" xmlns:cx8="http://schemas.microsoft.com/office/drawing/2016/5/14/chartex" xmlns:mc="http://schemas.openxmlformats.org/markup-compatibility/2006" xmlns:aink="http://schemas.microsoft.com/office/drawing/2016/ink" xmlns:am3d="http://schemas.microsoft.com/office/drawing/2017/model3d" xmlns:o="urn:schemas-microsoft-com:office:office" xmlns:r="http://schemas.openxmlformats.org/officeDocument/2006/relationships" xmlns:m="http://schemas.openxmlformats.org/officeDocument/2006/math" xmlns:v="urn:schemas-microsoft-com:vml" xmlns:wp14="http://schemas.microsoft.com/office/word/2010/wordprocessingDrawing" xmlns:wp="http://schemas.openxmlformats.org/drawingml/2006/wordprocessingDrawing" xmlns:w10="urn:schemas-microsoft-com:office:word" xmlns:w="http://schemas.openxmlformats.org/wordprocessingml/2006/main" xmlns:w14="http://schemas.microsoft.com/office/word/2010/wordml" xmlns:w15="http://schemas.microsoft.com/office/word/2012/wordml" xmlns:w16cid="http://schemas.microsoft.com/office/word/2016/wordml/cid" xmlns:w16se="http://schemas.microsoft.com/office/word/2015/wordml/symex" xmlns:wpg="http://schemas.microsoft.com/office/word/2010/wordprocessingGroup" xmlns:wpi="http://schemas.microsoft.com/office/word/2010/wordprocessingInk" xmlns:wne="http://schemas.microsoft.com/office/word/2006/wordml" xmlns:wps="http://schemas.microsoft.com/office/word/2010/wordprocessingShape" mc:Ignorable="w14 w15 w16se w16cid wp14">
+  <w:p>
+    <w:pPr>
+      <w:pStyle w:val="a5"/>
+      <w:ind w:firstLine="360"/>
+    </w:pPr>
+  </w:p>
+</w:hdr>
+</file>
+
+<file path=word/header2.xml><?xml version="1.0" encoding="utf-8"?>
+<w:hdr xmlns:wpc="http://schemas.microsoft.com/office/word/2010/wordprocessingCanvas" xmlns:cx="http://schemas.microsoft.com/office/drawing/2014/chartex" xmlns:cx1="http://schemas.microsoft.com/office/drawing/2015/9/8/chartex" xmlns:cx2="http://schemas.microsoft.com/office/drawing/2015/10/21/chartex" xmlns:cx3="http://schemas.microsoft.com/office/drawing/2016/5/9/chartex" xmlns:cx4="http://schemas.microsoft.com/office/drawing/2016/5/10/chartex" xmlns:cx5="http://schemas.microsoft.com/office/drawing/2016/5/11/chartex" xmlns:cx6="http://schemas.microsoft.com/office/drawing/2016/5/12/chartex" xmlns:cx7="http://schemas.microsoft.com/office/drawing/2016/5/13/chartex" xmlns:cx8="http://schemas.microsoft.com/office/drawing/2016/5/14/chartex" xmlns:mc="http://schemas.openxmlformats.org/markup-compatibility/2006" xmlns:aink="http://schemas.microsoft.com/office/drawing/2016/ink" xmlns:am3d="http://schemas.microsoft.com/office/drawing/2017/model3d" xmlns:o="urn:schemas-microsoft-com:office:office" xmlns:r="http://schemas.openxmlformats.org/officeDocument/2006/relationships" xmlns:m="http://schemas.openxmlformats.org/officeDocument/2006/math" xmlns:v="urn:schemas-microsoft-com:vml" xmlns:wp14="http://schemas.microsoft.com/office/word/2010/wordprocessingDrawing" xmlns:wp="http://schemas.openxmlformats.org/drawingml/2006/wordprocessingDrawing" xmlns:w10="urn:schemas-microsoft-com:office:word" xmlns:w="http://schemas.openxmlformats.org/wordprocessingml/2006/main" xmlns:w14="http://schemas.microsoft.com/office/word/2010/wordml" xmlns:w15="http://schemas.microsoft.com/office/word/2012/wordml" xmlns:w16cid="http://schemas.microsoft.com/office/word/2016/wordml/cid" xmlns:w16se="http://schemas.microsoft.com/office/word/2015/wordml/symex" xmlns:wpg="http://schemas.microsoft.com/office/word/2010/wordprocessingGroup" xmlns:wpi="http://schemas.microsoft.com/office/word/2010/wordprocessingInk" xmlns:wne="http://schemas.microsoft.com/office/word/2006/wordml" xmlns:wps="http://schemas.microsoft.com/office/word/2010/wordprocessingShape" mc:Ignorable="w14 w15 w16se w16cid wp14">
+  <w:p>
+    <w:pPr>
+      <w:pStyle w:val="a5"/>
+      <w:ind w:firstLine="360"/>
+    </w:pPr>
+  </w:p>
+</w:hdr>
+</file>
+
+<file path=word/header3.xml><?xml version="1.0" encoding="utf-8"?>
+<w:hdr xmlns:wpc="http://schemas.microsoft.com/office/word/2010/wordprocessingCanvas" xmlns:cx="http://schemas.microsoft.com/office/drawing/2014/chartex" xmlns:cx1="http://schemas.microsoft.com/office/drawing/2015/9/8/chartex" xmlns:cx2="http://schemas.microsoft.com/office/drawing/2015/10/21/chartex" xmlns:cx3="http://schemas.microsoft.com/office/drawing/2016/5/9/chartex" xmlns:cx4="http://schemas.microsoft.com/office/drawing/2016/5/10/chartex" xmlns:cx5="http://schemas.microsoft.com/office/drawing/2016/5/11/chartex" xmlns:cx6="http://schemas.microsoft.com/office/drawing/2016/5/12/chartex" xmlns:cx7="http://schemas.microsoft.com/office/drawing/2016/5/13/chartex" xmlns:cx8="http://schemas.microsoft.com/office/drawing/2016/5/14/chartex" xmlns:mc="http://schemas.openxmlformats.org/markup-compatibility/2006" xmlns:aink="http://schemas.microsoft.com/office/drawing/2016/ink" xmlns:am3d="http://schemas.microsoft.com/office/drawing/2017/model3d" xmlns:o="urn:schemas-microsoft-com:office:office" xmlns:r="http://schemas.openxmlformats.org/officeDocument/2006/relationships" xmlns:m="http://schemas.openxmlformats.org/officeDocument/2006/math" xmlns:v="urn:schemas-microsoft-com:vml" xmlns:wp14="http://schemas.microsoft.com/office/word/2010/wordprocessingDrawing" xmlns:wp="http://schemas.openxmlformats.org/drawingml/2006/wordprocessingDrawing" xmlns:w10="urn:schemas-microsoft-com:office:word" xmlns:w="http://schemas.openxmlformats.org/wordprocessingml/2006/main" xmlns:w14="http://schemas.microsoft.com/office/word/2010/wordml" xmlns:w15="http://schemas.microsoft.com/office/word/2012/wordml" xmlns:w16cid="http://schemas.microsoft.com/office/word/2016/wordml/cid" xmlns:w16se="http://schemas.microsoft.com/office/word/2015/wordml/symex" xmlns:wpg="http://schemas.microsoft.com/office/word/2010/wordprocessingGroup" xmlns:wpi="http://schemas.microsoft.com/office/word/2010/wordprocessingInk" xmlns:wne="http://schemas.microsoft.com/office/word/2006/wordml" xmlns:wps="http://schemas.microsoft.com/office/word/2010/wordprocessingShape" mc:Ignorable="w14 w15 w16se w16cid wp14">
+  <w:p>
+    <w:pPr>
+      <w:pStyle w:val="a5"/>
+      <w:ind w:firstLine="360"/>
+    </w:pPr>
+  </w:p>
+</w:hdr>
 </file>
 
 <file path=word/numbering.xml><?xml version="1.0" encoding="utf-8"?>
@@ -3330,7 +3775,7 @@
 </file>
 
 <file path=customXml/itemProps1.xml><?xml version="1.0" encoding="utf-8"?>
-<ds:datastoreItem xmlns:ds="http://schemas.openxmlformats.org/officeDocument/2006/customXml" ds:itemID="{6D6C6412-BD37-47CE-8D34-603AE7C09DE7}">
+<ds:datastoreItem xmlns:ds="http://schemas.openxmlformats.org/officeDocument/2006/customXml" ds:itemID="{4C9C5DF8-DDB2-43DB-AB57-5CE912DF3096}">
   <ds:schemaRefs>
     <ds:schemaRef ds:uri="http://schemas.openxmlformats.org/officeDocument/2006/bibliography"/>
   </ds:schemaRefs>

</xml_diff>